<commit_message>
update to word doc and main
</commit_message>
<xml_diff>
--- a/templates/SKILLS AND TECHNOLOGIES.docx
+++ b/templates/SKILLS AND TECHNOLOGIES.docx
@@ -68,7 +68,7 @@
   <w:abstractNum w:abstractNumId="0" w15:restartNumberingAfterBreak="0">
     <w:nsid w:val="FFFFFF7C"/>
     <w:multiLevelType w:val="singleLevel"/>
-    <w:tmpl w:val="F6E2D2F2"/>
+    <w:tmpl w:val="8786876A"/>
     <w:lvl w:ilvl="0">
       <w:start w:val="1"/>
       <w:numFmt w:val="decimal"/>
@@ -85,7 +85,7 @@
   <w:abstractNum w:abstractNumId="1" w15:restartNumberingAfterBreak="0">
     <w:nsid w:val="FFFFFF7D"/>
     <w:multiLevelType w:val="singleLevel"/>
-    <w:tmpl w:val="1E7242BC"/>
+    <w:tmpl w:val="B7B2BD4C"/>
     <w:lvl w:ilvl="0">
       <w:start w:val="1"/>
       <w:numFmt w:val="decimal"/>
@@ -102,7 +102,7 @@
   <w:abstractNum w:abstractNumId="2" w15:restartNumberingAfterBreak="0">
     <w:nsid w:val="FFFFFF7E"/>
     <w:multiLevelType w:val="singleLevel"/>
-    <w:tmpl w:val="87069314"/>
+    <w:tmpl w:val="2638AF4E"/>
     <w:lvl w:ilvl="0">
       <w:start w:val="1"/>
       <w:numFmt w:val="decimal"/>
@@ -119,7 +119,7 @@
   <w:abstractNum w:abstractNumId="3" w15:restartNumberingAfterBreak="0">
     <w:nsid w:val="FFFFFF7F"/>
     <w:multiLevelType w:val="singleLevel"/>
-    <w:tmpl w:val="46A0F020"/>
+    <w:tmpl w:val="5BD80B9C"/>
     <w:lvl w:ilvl="0">
       <w:start w:val="1"/>
       <w:numFmt w:val="decimal"/>
@@ -136,7 +136,7 @@
   <w:abstractNum w:abstractNumId="4" w15:restartNumberingAfterBreak="0">
     <w:nsid w:val="FFFFFF80"/>
     <w:multiLevelType w:val="singleLevel"/>
-    <w:tmpl w:val="C706BBBA"/>
+    <w:tmpl w:val="EE106150"/>
     <w:lvl w:ilvl="0">
       <w:start w:val="1"/>
       <w:numFmt w:val="bullet"/>
@@ -156,7 +156,7 @@
   <w:abstractNum w:abstractNumId="5" w15:restartNumberingAfterBreak="0">
     <w:nsid w:val="FFFFFF81"/>
     <w:multiLevelType w:val="singleLevel"/>
-    <w:tmpl w:val="B0D46B88"/>
+    <w:tmpl w:val="D92CEE78"/>
     <w:lvl w:ilvl="0">
       <w:start w:val="1"/>
       <w:numFmt w:val="bullet"/>
@@ -176,7 +176,7 @@
   <w:abstractNum w:abstractNumId="6" w15:restartNumberingAfterBreak="0">
     <w:nsid w:val="FFFFFF82"/>
     <w:multiLevelType w:val="singleLevel"/>
-    <w:tmpl w:val="E54A0484"/>
+    <w:tmpl w:val="02FCCF18"/>
     <w:lvl w:ilvl="0">
       <w:start w:val="1"/>
       <w:numFmt w:val="bullet"/>
@@ -196,10 +196,11 @@
   <w:abstractNum w:abstractNumId="7" w15:restartNumberingAfterBreak="0">
     <w:nsid w:val="FFFFFF83"/>
     <w:multiLevelType w:val="singleLevel"/>
-    <w:tmpl w:val="E0023F02"/>
+    <w:tmpl w:val="0E3C7950"/>
     <w:lvl w:ilvl="0">
       <w:start w:val="1"/>
       <w:numFmt w:val="bullet"/>
+      <w:pStyle w:val="ListBullet2"/>
       <w:lvlText w:val=""/>
       <w:lvlJc w:val="left"/>
       <w:pPr>
@@ -216,7 +217,7 @@
   <w:abstractNum w:abstractNumId="8" w15:restartNumberingAfterBreak="0">
     <w:nsid w:val="FFFFFF88"/>
     <w:multiLevelType w:val="singleLevel"/>
-    <w:tmpl w:val="00A87CB2"/>
+    <w:tmpl w:val="E2464EFA"/>
     <w:lvl w:ilvl="0">
       <w:start w:val="1"/>
       <w:numFmt w:val="decimal"/>
@@ -233,7 +234,7 @@
   <w:abstractNum w:abstractNumId="9" w15:restartNumberingAfterBreak="0">
     <w:nsid w:val="FFFFFF89"/>
     <w:multiLevelType w:val="singleLevel"/>
-    <w:tmpl w:val="021C539A"/>
+    <w:tmpl w:val="F2FEA056"/>
     <w:lvl w:ilvl="0">
       <w:start w:val="1"/>
       <w:numFmt w:val="bullet"/>
@@ -994,6 +995,108 @@
     <w:abstractNumId w:val="7"/>
   </w:num>
   <w:num w:numId="211" w16cid:durableId="2050521589">
+    <w:abstractNumId w:val="9"/>
+  </w:num>
+  <w:num w:numId="212" w16cid:durableId="2099206168">
+    <w:abstractNumId w:val="0"/>
+  </w:num>
+  <w:num w:numId="213" w16cid:durableId="1395812974">
+    <w:abstractNumId w:val="1"/>
+  </w:num>
+  <w:num w:numId="214" w16cid:durableId="2004551372">
+    <w:abstractNumId w:val="2"/>
+  </w:num>
+  <w:num w:numId="215" w16cid:durableId="1635676813">
+    <w:abstractNumId w:val="3"/>
+  </w:num>
+  <w:num w:numId="216" w16cid:durableId="192232389">
+    <w:abstractNumId w:val="8"/>
+  </w:num>
+  <w:num w:numId="217" w16cid:durableId="1762868453">
+    <w:abstractNumId w:val="4"/>
+  </w:num>
+  <w:num w:numId="218" w16cid:durableId="2118331481">
+    <w:abstractNumId w:val="5"/>
+  </w:num>
+  <w:num w:numId="219" w16cid:durableId="313724373">
+    <w:abstractNumId w:val="6"/>
+  </w:num>
+  <w:num w:numId="220" w16cid:durableId="110513341">
+    <w:abstractNumId w:val="7"/>
+  </w:num>
+  <w:num w:numId="221" w16cid:durableId="371926720">
+    <w:abstractNumId w:val="9"/>
+  </w:num>
+  <w:num w:numId="222" w16cid:durableId="125399044">
+    <w:abstractNumId w:val="0"/>
+  </w:num>
+  <w:num w:numId="223" w16cid:durableId="425158213">
+    <w:abstractNumId w:val="1"/>
+  </w:num>
+  <w:num w:numId="224" w16cid:durableId="1957711341">
+    <w:abstractNumId w:val="2"/>
+  </w:num>
+  <w:num w:numId="225" w16cid:durableId="216400382">
+    <w:abstractNumId w:val="3"/>
+  </w:num>
+  <w:num w:numId="226" w16cid:durableId="441193363">
+    <w:abstractNumId w:val="8"/>
+  </w:num>
+  <w:num w:numId="227" w16cid:durableId="724107669">
+    <w:abstractNumId w:val="4"/>
+  </w:num>
+  <w:num w:numId="228" w16cid:durableId="625159409">
+    <w:abstractNumId w:val="5"/>
+  </w:num>
+  <w:num w:numId="229" w16cid:durableId="2087411720">
+    <w:abstractNumId w:val="6"/>
+  </w:num>
+  <w:num w:numId="230" w16cid:durableId="1524513129">
+    <w:abstractNumId w:val="7"/>
+  </w:num>
+  <w:num w:numId="231" w16cid:durableId="437527815">
+    <w:abstractNumId w:val="9"/>
+  </w:num>
+  <w:num w:numId="232" w16cid:durableId="328020723">
+    <w:abstractNumId w:val="7"/>
+  </w:num>
+  <w:num w:numId="233" w16cid:durableId="384723551">
+    <w:abstractNumId w:val="7"/>
+  </w:num>
+  <w:num w:numId="234" w16cid:durableId="950622476">
+    <w:abstractNumId w:val="7"/>
+  </w:num>
+  <w:num w:numId="235" w16cid:durableId="445777465">
+    <w:abstractNumId w:val="7"/>
+  </w:num>
+  <w:num w:numId="236" w16cid:durableId="2011565556">
+    <w:abstractNumId w:val="7"/>
+  </w:num>
+  <w:num w:numId="237" w16cid:durableId="444203896">
+    <w:abstractNumId w:val="0"/>
+  </w:num>
+  <w:num w:numId="238" w16cid:durableId="2074813617">
+    <w:abstractNumId w:val="1"/>
+  </w:num>
+  <w:num w:numId="239" w16cid:durableId="477115485">
+    <w:abstractNumId w:val="2"/>
+  </w:num>
+  <w:num w:numId="240" w16cid:durableId="285164062">
+    <w:abstractNumId w:val="3"/>
+  </w:num>
+  <w:num w:numId="241" w16cid:durableId="234171187">
+    <w:abstractNumId w:val="8"/>
+  </w:num>
+  <w:num w:numId="242" w16cid:durableId="472646868">
+    <w:abstractNumId w:val="4"/>
+  </w:num>
+  <w:num w:numId="243" w16cid:durableId="140729639">
+    <w:abstractNumId w:val="5"/>
+  </w:num>
+  <w:num w:numId="244" w16cid:durableId="522784331">
+    <w:abstractNumId w:val="6"/>
+  </w:num>
+  <w:num w:numId="245" w16cid:durableId="649990040">
     <w:abstractNumId w:val="9"/>
   </w:num>
 </w:numbering>
@@ -1069,7 +1172,7 @@
     <w:lsdException w:name="List 3" w:semiHidden="1" w:unhideWhenUsed="1"/>
     <w:lsdException w:name="List 4" w:semiHidden="1" w:unhideWhenUsed="1"/>
     <w:lsdException w:name="List 5" w:semiHidden="1" w:unhideWhenUsed="1"/>
-    <w:lsdException w:name="List Bullet 2" w:semiHidden="1" w:unhideWhenUsed="1"/>
+    <w:lsdException w:name="List Bullet 2" w:semiHidden="1" w:unhideWhenUsed="1" w:qFormat="1"/>
     <w:lsdException w:name="List Bullet 3" w:semiHidden="1" w:unhideWhenUsed="1"/>
     <w:lsdException w:name="List Bullet 4" w:semiHidden="1" w:unhideWhenUsed="1"/>
     <w:lsdException w:name="List Bullet 5" w:semiHidden="1" w:unhideWhenUsed="1"/>
@@ -1540,6 +1643,21 @@
       <w:contextualSpacing/>
     </w:pPr>
   </w:style>
+  <w:style w:type="paragraph" w:styleId="ListBullet2">
+    <w:name w:val="List Bullet 2"/>
+    <w:basedOn w:val="Normal"/>
+    <w:uiPriority w:val="99"/>
+    <w:semiHidden/>
+    <w:unhideWhenUsed/>
+    <w:qFormat/>
+    <w:rsid w:val="005F688A"/>
+    <w:pPr>
+      <w:numPr>
+        <w:numId w:val="236"/>
+      </w:numPr>
+      <w:contextualSpacing/>
+    </w:pPr>
+  </w:style>
 </w:styles>
 </file>
 

</xml_diff>